<commit_message>
report was finally created
</commit_message>
<xml_diff>
--- a/Report.docx
+++ b/Report.docx
@@ -111,6 +111,7 @@
       </w:pPr>
       <w:r>
         <w:rPr>
+          <w:noProof/>
           <w:lang w:val="en-GB"/>
         </w:rPr>
         <w:drawing>
@@ -158,6 +159,7 @@
       </w:pPr>
       <w:r>
         <w:rPr>
+          <w:noProof/>
           <w:lang w:val="en-GB"/>
         </w:rPr>
         <w:drawing>
@@ -205,6 +207,7 @@
       </w:pPr>
       <w:r>
         <w:rPr>
+          <w:noProof/>
           <w:lang w:val="en-GB"/>
         </w:rPr>
         <w:drawing>
@@ -252,6 +255,7 @@
       </w:pPr>
       <w:r>
         <w:rPr>
+          <w:noProof/>
           <w:lang w:val="en-GB"/>
         </w:rPr>
         <w:drawing>
@@ -1385,6 +1389,7 @@
       <w:r>
         <w:rPr>
           <w:rFonts w:ascii="Times New Roman" w:hAnsi="Times New Roman" w:cs="Times New Roman"/>
+          <w:noProof/>
           <w:sz w:val="24"/>
           <w:szCs w:val="24"/>
           <w:lang w:val="en-GB"/>
@@ -1438,6 +1443,7 @@
       <w:r>
         <w:rPr>
           <w:rFonts w:ascii="Times New Roman" w:hAnsi="Times New Roman" w:cs="Times New Roman"/>
+          <w:noProof/>
           <w:sz w:val="24"/>
           <w:szCs w:val="24"/>
           <w:lang w:val="en-GB"/>
@@ -1478,6 +1484,204 @@
           </wp:inline>
         </w:drawing>
       </w:r>
+    </w:p>
+    <w:p>
+      <w:pPr>
+        <w:rPr>
+          <w:rFonts w:ascii="Times New Roman" w:hAnsi="Times New Roman" w:cs="Times New Roman"/>
+          <w:sz w:val="24"/>
+          <w:szCs w:val="24"/>
+          <w:lang w:val="en-GB"/>
+        </w:rPr>
+      </w:pPr>
+    </w:p>
+    <w:p>
+      <w:pPr>
+        <w:rPr>
+          <w:rFonts w:ascii="Times New Roman" w:hAnsi="Times New Roman" w:cs="Times New Roman"/>
+          <w:sz w:val="24"/>
+          <w:szCs w:val="24"/>
+          <w:lang w:val="en-GB"/>
+        </w:rPr>
+      </w:pPr>
+      <w:r>
+        <w:rPr>
+          <w:rFonts w:ascii="Times New Roman" w:hAnsi="Times New Roman" w:cs="Times New Roman"/>
+          <w:sz w:val="24"/>
+          <w:szCs w:val="24"/>
+          <w:lang w:val="en-GB"/>
+        </w:rPr>
+        <w:t xml:space="preserve">About header: </w:t>
+      </w:r>
+      <w:hyperlink r:id="rId15" w:history="1">
+        <w:r>
+          <w:rPr>
+            <w:rStyle w:val="ae"/>
+            <w:rFonts w:ascii="Times New Roman" w:hAnsi="Times New Roman" w:cs="Times New Roman"/>
+            <w:sz w:val="24"/>
+            <w:szCs w:val="24"/>
+            <w:lang w:val="en-GB"/>
+          </w:rPr>
+          <w:t>https://www.geeksforgeeks.org/header-files-in-c-cpp-and-its-uses/</w:t>
+        </w:r>
+      </w:hyperlink>
+      <w:r>
+        <w:rPr>
+          <w:rFonts w:ascii="Times New Roman" w:hAnsi="Times New Roman" w:cs="Times New Roman"/>
+          <w:sz w:val="24"/>
+          <w:szCs w:val="24"/>
+          <w:lang w:val="en-GB"/>
+        </w:rPr>
+        <w:t xml:space="preserve"> </w:t>
+      </w:r>
+    </w:p>
+    <w:p>
+      <w:pPr>
+        <w:pStyle w:val="HTML"/>
+        <w:textAlignment w:val="baseline"/>
+        <w:rPr>
+          <w:rStyle w:val="HTML1"/>
+          <w:rFonts w:ascii="inherit" w:eastAsiaTheme="majorEastAsia" w:hAnsi="inherit"/>
+          <w:color w:val="0C0D0E"/>
+          <w:bdr w:val="none" w:sz="0" w:space="0" w:color="auto" w:frame="1"/>
+        </w:rPr>
+      </w:pPr>
+      <w:r>
+        <w:rPr>
+          <w:rStyle w:val="hljs-meta"/>
+          <w:rFonts w:ascii="inherit" w:eastAsiaTheme="majorEastAsia" w:hAnsi="inherit"/>
+          <w:color w:val="0C0D0E"/>
+          <w:bdr w:val="none" w:sz="0" w:space="0" w:color="auto" w:frame="1"/>
+        </w:rPr>
+        <w:t>#</w:t>
+      </w:r>
+      <w:r>
+        <w:rPr>
+          <w:rStyle w:val="hljs-keyword"/>
+          <w:rFonts w:ascii="inherit" w:eastAsiaTheme="majorEastAsia" w:hAnsi="inherit"/>
+          <w:color w:val="0C0D0E"/>
+          <w:bdr w:val="none" w:sz="0" w:space="0" w:color="auto" w:frame="1"/>
+        </w:rPr>
+        <w:t>ifndef</w:t>
+      </w:r>
+      <w:r>
+        <w:rPr>
+          <w:rStyle w:val="hljs-meta"/>
+          <w:rFonts w:ascii="inherit" w:eastAsiaTheme="majorEastAsia" w:hAnsi="inherit"/>
+          <w:color w:val="0C0D0E"/>
+          <w:bdr w:val="none" w:sz="0" w:space="0" w:color="auto" w:frame="1"/>
+        </w:rPr>
+        <w:t xml:space="preserve"> YOUR_NAME_INCLUDE</w:t>
+      </w:r>
+    </w:p>
+    <w:p>
+      <w:pPr>
+        <w:pStyle w:val="HTML"/>
+        <w:textAlignment w:val="baseline"/>
+        <w:rPr>
+          <w:rStyle w:val="HTML1"/>
+          <w:rFonts w:ascii="inherit" w:eastAsiaTheme="majorEastAsia" w:hAnsi="inherit"/>
+          <w:color w:val="0C0D0E"/>
+          <w:bdr w:val="none" w:sz="0" w:space="0" w:color="auto" w:frame="1"/>
+        </w:rPr>
+      </w:pPr>
+      <w:r>
+        <w:rPr>
+          <w:rStyle w:val="hljs-meta"/>
+          <w:rFonts w:ascii="inherit" w:eastAsiaTheme="majorEastAsia" w:hAnsi="inherit"/>
+          <w:color w:val="0C0D0E"/>
+          <w:bdr w:val="none" w:sz="0" w:space="0" w:color="auto" w:frame="1"/>
+        </w:rPr>
+        <w:t>#</w:t>
+      </w:r>
+      <w:r>
+        <w:rPr>
+          <w:rStyle w:val="hljs-keyword"/>
+          <w:rFonts w:ascii="inherit" w:eastAsiaTheme="majorEastAsia" w:hAnsi="inherit"/>
+          <w:color w:val="0C0D0E"/>
+          <w:bdr w:val="none" w:sz="0" w:space="0" w:color="auto" w:frame="1"/>
+        </w:rPr>
+        <w:t>define</w:t>
+      </w:r>
+      <w:r>
+        <w:rPr>
+          <w:rStyle w:val="hljs-meta"/>
+          <w:rFonts w:ascii="inherit" w:eastAsiaTheme="majorEastAsia" w:hAnsi="inherit"/>
+          <w:color w:val="0C0D0E"/>
+          <w:bdr w:val="none" w:sz="0" w:space="0" w:color="auto" w:frame="1"/>
+        </w:rPr>
+        <w:t xml:space="preserve"> YOUR_NAME_INCLUDE</w:t>
+      </w:r>
+    </w:p>
+    <w:p>
+      <w:pPr>
+        <w:pStyle w:val="HTML"/>
+        <w:textAlignment w:val="baseline"/>
+        <w:rPr>
+          <w:rStyle w:val="HTML1"/>
+          <w:rFonts w:ascii="inherit" w:eastAsiaTheme="majorEastAsia" w:hAnsi="inherit"/>
+          <w:color w:val="0C0D0E"/>
+          <w:bdr w:val="none" w:sz="0" w:space="0" w:color="auto" w:frame="1"/>
+        </w:rPr>
+      </w:pPr>
+    </w:p>
+    <w:p>
+      <w:pPr>
+        <w:pStyle w:val="HTML"/>
+        <w:textAlignment w:val="baseline"/>
+        <w:rPr>
+          <w:rStyle w:val="HTML1"/>
+          <w:rFonts w:ascii="inherit" w:eastAsiaTheme="majorEastAsia" w:hAnsi="inherit"/>
+          <w:color w:val="0C0D0E"/>
+          <w:bdr w:val="none" w:sz="0" w:space="0" w:color="auto" w:frame="1"/>
+        </w:rPr>
+      </w:pPr>
+      <w:r>
+        <w:rPr>
+          <w:rStyle w:val="hljs-comment"/>
+          <w:rFonts w:ascii="inherit" w:eastAsiaTheme="majorEastAsia" w:hAnsi="inherit"/>
+          <w:color w:val="0C0D0E"/>
+          <w:bdr w:val="none" w:sz="0" w:space="0" w:color="auto" w:frame="1"/>
+        </w:rPr>
+        <w:t>/* Your function statement here */</w:t>
+      </w:r>
+    </w:p>
+    <w:p>
+      <w:pPr>
+        <w:pStyle w:val="HTML"/>
+        <w:textAlignment w:val="baseline"/>
+        <w:rPr>
+          <w:rFonts w:ascii="var(--ff-mono)" w:hAnsi="var(--ff-mono)"/>
+          <w:color w:val="0C0D0E"/>
+        </w:rPr>
+      </w:pPr>
+      <w:r>
+        <w:rPr>
+          <w:rStyle w:val="hljs-meta"/>
+          <w:rFonts w:ascii="inherit" w:eastAsiaTheme="majorEastAsia" w:hAnsi="inherit"/>
+          <w:color w:val="0C0D0E"/>
+          <w:bdr w:val="none" w:sz="0" w:space="0" w:color="auto" w:frame="1"/>
+        </w:rPr>
+        <w:t>#</w:t>
+      </w:r>
+      <w:r>
+        <w:rPr>
+          <w:rStyle w:val="hljs-keyword"/>
+          <w:rFonts w:ascii="inherit" w:eastAsiaTheme="majorEastAsia" w:hAnsi="inherit"/>
+          <w:color w:val="0C0D0E"/>
+          <w:bdr w:val="none" w:sz="0" w:space="0" w:color="auto" w:frame="1"/>
+        </w:rPr>
+        <w:t>endif</w:t>
+      </w:r>
+    </w:p>
+    <w:p>
+      <w:pPr>
+        <w:rPr>
+          <w:rFonts w:ascii="Times New Roman" w:hAnsi="Times New Roman" w:cs="Times New Roman"/>
+          <w:sz w:val="24"/>
+          <w:szCs w:val="24"/>
+        </w:rPr>
+      </w:pPr>
     </w:p>
     <w:sectPr>
       <w:pgSz w:w="11906" w:h="16838"/>
@@ -2483,6 +2687,34 @@
       <w14:ligatures w14:val="none"/>
     </w:rPr>
   </w:style>
+  <w:style w:type="character" w:styleId="HTML1">
+    <w:name w:val="HTML Code"/>
+    <w:basedOn w:val="a0"/>
+    <w:uiPriority w:val="99"/>
+    <w:semiHidden/>
+    <w:unhideWhenUsed/>
+    <w:rsid w:val="00C47FBB"/>
+    <w:rPr>
+      <w:rFonts w:ascii="Courier New" w:eastAsia="Times New Roman" w:hAnsi="Courier New" w:cs="Courier New"/>
+      <w:sz w:val="20"/>
+      <w:szCs w:val="20"/>
+    </w:rPr>
+  </w:style>
+  <w:style w:type="character" w:customStyle="1" w:styleId="hljs-meta">
+    <w:name w:val="hljs-meta"/>
+    <w:basedOn w:val="a0"/>
+    <w:rsid w:val="00C47FBB"/>
+  </w:style>
+  <w:style w:type="character" w:customStyle="1" w:styleId="hljs-keyword">
+    <w:name w:val="hljs-keyword"/>
+    <w:basedOn w:val="a0"/>
+    <w:rsid w:val="00C47FBB"/>
+  </w:style>
+  <w:style w:type="character" w:customStyle="1" w:styleId="hljs-comment">
+    <w:name w:val="hljs-comment"/>
+    <w:basedOn w:val="a0"/>
+    <w:rsid w:val="00C47FBB"/>
+  </w:style>
 </w:styles>
 </file>
 

</xml_diff>